<commit_message>
Auto stash before merge of "test" and "origin/test"
</commit_message>
<xml_diff>
--- a/Cahier_des_charges.docx
+++ b/Cahier_des_charges.docx
@@ -414,7 +414,6 @@
         <w:rPr>
           <w:sz w:val="24"/>
           <w:szCs w:val="24"/>
-          <w:lang/>
         </w:rPr>
         <w:t>, la quantité en stock</w:t>
       </w:r>
@@ -422,7 +421,6 @@
         <w:rPr>
           <w:sz w:val="24"/>
           <w:szCs w:val="24"/>
-          <w:lang/>
         </w:rPr>
         <w:t>, un prix</w:t>
       </w:r>
@@ -430,7 +428,6 @@
         <w:rPr>
           <w:sz w:val="24"/>
           <w:szCs w:val="24"/>
-          <w:lang/>
         </w:rPr>
         <w:t xml:space="preserve"> vente, prix achat(interne)</w:t>
       </w:r>
@@ -505,7 +502,6 @@
         <w:rPr>
           <w:sz w:val="24"/>
           <w:szCs w:val="24"/>
-          <w:lang/>
         </w:rPr>
         <w:t>Un classement défini par les différentes notes de chaque boisson</w:t>
       </w:r>
@@ -527,7 +523,23 @@
           <w:sz w:val="24"/>
           <w:szCs w:val="24"/>
         </w:rPr>
-        <w:t xml:space="preserve">Un utilisateur à une adresse mail, un pseudo, un mot de passe (, une </w:t>
+        <w:t xml:space="preserve">Un utilisateur à une adresse </w:t>
+      </w:r>
+      <w:proofErr w:type="gramStart"/>
+      <w:r>
+        <w:rPr>
+          <w:sz w:val="24"/>
+          <w:szCs w:val="24"/>
+        </w:rPr>
+        <w:t>mail</w:t>
+      </w:r>
+      <w:proofErr w:type="gramEnd"/>
+      <w:r>
+        <w:rPr>
+          <w:sz w:val="24"/>
+          <w:szCs w:val="24"/>
+        </w:rPr>
+        <w:t xml:space="preserve">, un pseudo, un mot de passe (, une </w:t>
       </w:r>
       <w:r>
         <w:rPr>
@@ -702,12 +714,14 @@
           <w:numId w:val="4"/>
         </w:numPr>
         <w:rPr>
-          <w:sz w:val="24"/>
-          <w:szCs w:val="24"/>
-        </w:rPr>
-      </w:pPr>
-      <w:r>
-        <w:rPr>
+          <w:strike/>
+          <w:sz w:val="24"/>
+          <w:szCs w:val="24"/>
+        </w:rPr>
+      </w:pPr>
+      <w:r>
+        <w:rPr>
+          <w:strike/>
           <w:sz w:val="24"/>
           <w:szCs w:val="24"/>
         </w:rPr>
@@ -715,6 +729,7 @@
       </w:r>
       <w:r>
         <w:rPr>
+          <w:strike/>
           <w:sz w:val="24"/>
           <w:szCs w:val="24"/>
         </w:rPr>
@@ -722,6 +737,7 @@
       </w:r>
       <w:r>
         <w:rPr>
+          <w:strike/>
           <w:sz w:val="24"/>
           <w:szCs w:val="24"/>
         </w:rPr>
@@ -765,14 +781,7 @@
           <w:sz w:val="24"/>
           <w:szCs w:val="24"/>
         </w:rPr>
-        <w:t xml:space="preserve">Permet de classer les </w:t>
-      </w:r>
-      <w:r>
-        <w:rPr>
-          <w:sz w:val="24"/>
-          <w:szCs w:val="24"/>
-        </w:rPr>
-        <w:t>bières par</w:t>
+        <w:t>Permet de classer les bières par</w:t>
       </w:r>
       <w:r>
         <w:rPr>
@@ -780,6 +789,76 @@
           <w:szCs w:val="24"/>
         </w:rPr>
         <w:t xml:space="preserve"> leurs notes</w:t>
+      </w:r>
+    </w:p>
+    <w:p>
+      <w:pPr>
+        <w:pStyle w:val="ListParagraph"/>
+        <w:numPr>
+          <w:ilvl w:val="0"/>
+          <w:numId w:val="4"/>
+        </w:numPr>
+        <w:rPr>
+          <w:sz w:val="24"/>
+          <w:szCs w:val="24"/>
+        </w:rPr>
+      </w:pPr>
+      <w:r>
+        <w:rPr>
+          <w:color w:val="00B050"/>
+          <w:sz w:val="24"/>
+          <w:szCs w:val="24"/>
+        </w:rPr>
+        <w:t xml:space="preserve">+ </w:t>
+      </w:r>
+      <w:r>
+        <w:rPr>
+          <w:sz w:val="24"/>
+          <w:szCs w:val="24"/>
+        </w:rPr>
+        <w:t>Permet de créer un événement, de réserver des tables et des boissons</w:t>
+      </w:r>
+    </w:p>
+    <w:p>
+      <w:pPr>
+        <w:pStyle w:val="ListParagraph"/>
+        <w:numPr>
+          <w:ilvl w:val="0"/>
+          <w:numId w:val="4"/>
+        </w:numPr>
+        <w:rPr>
+          <w:sz w:val="24"/>
+          <w:szCs w:val="24"/>
+        </w:rPr>
+      </w:pPr>
+      <w:r>
+        <w:rPr>
+          <w:color w:val="00B050"/>
+          <w:sz w:val="24"/>
+          <w:szCs w:val="24"/>
+        </w:rPr>
+        <w:t xml:space="preserve">+ </w:t>
+      </w:r>
+      <w:r>
+        <w:rPr>
+          <w:sz w:val="24"/>
+          <w:szCs w:val="24"/>
+        </w:rPr>
+        <w:t xml:space="preserve">Permet de gérer les transactions effectuées par les </w:t>
+      </w:r>
+      <w:r>
+        <w:rPr>
+          <w:sz w:val="24"/>
+          <w:szCs w:val="24"/>
+        </w:rPr>
+        <w:t>événement</w:t>
+      </w:r>
+      <w:r>
+        <w:rPr>
+          <w:sz w:val="24"/>
+          <w:szCs w:val="24"/>
+        </w:rPr>
+        <w:t>s</w:t>
       </w:r>
     </w:p>
     <w:sectPr>
@@ -877,7 +956,13 @@
       <w:rPr>
         <w:lang w:val="fr-FR"/>
       </w:rPr>
-      <w:t xml:space="preserve">LABO1 </w:t>
+      <w:t>Projet</w:t>
+    </w:r>
+    <w:r>
+      <w:rPr>
+        <w:lang w:val="fr-FR"/>
+      </w:rPr>
+      <w:t xml:space="preserve"> </w:t>
     </w:r>
     <w:r>
       <w:rPr>
@@ -891,7 +976,12 @@
         <w:lang w:val="fr-FR"/>
       </w:rPr>
       <w:tab/>
-      <w:t>25/09/2020</w:t>
+    </w:r>
+    <w:r>
+      <w:rPr>
+        <w:lang w:val="fr-FR"/>
+      </w:rPr>
+      <w:t>21/01/2021</w:t>
     </w:r>
   </w:p>
   <w:p>

</xml_diff>